<commit_message>
Add solutions for Project Euler Problems 10 to 13 with detailed strategies and time complexities
</commit_message>
<xml_diff>
--- a/HACKERRANK-PROJECT EULER.docx
+++ b/HACKERRANK-PROJECT EULER.docx
@@ -27,7 +27,7 @@
     <w:p>
       <w:r>
         <w:pict w14:anchorId="2CD54361">
-          <v:rect id="_x0000_i1085" style="width:0;height:1.5pt" o:hralign="center" o:hrstd="t" o:hr="t" fillcolor="#a0a0a0" stroked="f"/>
+          <v:rect id="_x0000_i1025" style="width:0;height:1.5pt" o:hralign="center" o:hrstd="t" o:hr="t" fillcolor="#a0a0a0" stroked="f"/>
         </w:pict>
       </w:r>
     </w:p>
@@ -264,7 +264,7 @@
     <w:p>
       <w:r>
         <w:pict w14:anchorId="0C86BD74">
-          <v:rect id="_x0000_i1086" style="width:0;height:1.5pt" o:hralign="center" o:hrstd="t" o:hr="t" fillcolor="#a0a0a0" stroked="f"/>
+          <v:rect id="_x0000_i1026" style="width:0;height:1.5pt" o:hralign="center" o:hrstd="t" o:hr="t" fillcolor="#a0a0a0" stroked="f"/>
         </w:pict>
       </w:r>
     </w:p>
@@ -453,7 +453,7 @@
     <w:p>
       <w:r>
         <w:pict w14:anchorId="281EBD1F">
-          <v:rect id="_x0000_i1087" style="width:0;height:1.5pt" o:hralign="center" o:hrstd="t" o:hr="t" fillcolor="#a0a0a0" stroked="f"/>
+          <v:rect id="_x0000_i1027" style="width:0;height:1.5pt" o:hralign="center" o:hrstd="t" o:hr="t" fillcolor="#a0a0a0" stroked="f"/>
         </w:pict>
       </w:r>
     </w:p>
@@ -688,7 +688,7 @@
     <w:p>
       <w:r>
         <w:pict w14:anchorId="3E4A07A8">
-          <v:rect id="_x0000_i1088" style="width:0;height:1.5pt" o:hralign="center" o:hrstd="t" o:hr="t" fillcolor="#a0a0a0" stroked="f"/>
+          <v:rect id="_x0000_i1028" style="width:0;height:1.5pt" o:hralign="center" o:hrstd="t" o:hr="t" fillcolor="#a0a0a0" stroked="f"/>
         </w:pict>
       </w:r>
     </w:p>
@@ -1204,7 +1204,7 @@
     <w:p>
       <w:r>
         <w:pict w14:anchorId="65F620A1">
-          <v:rect id="_x0000_i1090" style="width:0;height:1.5pt" o:hralign="center" o:hrstd="t" o:hr="t" fillcolor="#a0a0a0" stroked="f"/>
+          <v:rect id="_x0000_i1029" style="width:0;height:1.5pt" o:hralign="center" o:hrstd="t" o:hr="t" fillcolor="#a0a0a0" stroked="f"/>
         </w:pict>
       </w:r>
     </w:p>
@@ -1794,7 +1794,7 @@
     <w:p>
       <w:r>
         <w:pict w14:anchorId="1B353B27">
-          <v:rect id="_x0000_i1092" style="width:0;height:1.5pt" o:hralign="center" o:hrstd="t" o:hr="t" fillcolor="#a0a0a0" stroked="f"/>
+          <v:rect id="_x0000_i1030" style="width:0;height:1.5pt" o:hralign="center" o:hrstd="t" o:hr="t" fillcolor="#a0a0a0" stroked="f"/>
         </w:pict>
       </w:r>
     </w:p>
@@ -2189,7 +2189,7 @@
     <w:p>
       <w:r>
         <w:pict w14:anchorId="642B0296">
-          <v:rect id="_x0000_i1093" style="width:0;height:1.5pt" o:hralign="center" o:hrstd="t" o:hr="t" fillcolor="#a0a0a0" stroked="f"/>
+          <v:rect id="_x0000_i1031" style="width:0;height:1.5pt" o:hralign="center" o:hrstd="t" o:hr="t" fillcolor="#a0a0a0" stroked="f"/>
         </w:pict>
       </w:r>
     </w:p>
@@ -2436,6 +2436,1660 @@
       </w:r>
       <w:r>
         <w:t xml:space="preserve"> O(N²), but loop range was narrowed based on constraints</w:t>
+      </w:r>
+    </w:p>
+    <w:p>
+      <w:pPr>
+        <w:pStyle w:val="ListParagraph"/>
+        <w:rPr>
+          <w:b/>
+          <w:bCs/>
+        </w:rPr>
+      </w:pPr>
+    </w:p>
+    <w:p>
+      <w:r>
+        <w:t xml:space="preserve">Perfect — here's the requested format for </w:t>
+      </w:r>
+      <w:r>
+        <w:rPr>
+          <w:b/>
+          <w:bCs/>
+        </w:rPr>
+        <w:t>Project Euler Problems 10 to 13</w:t>
+      </w:r>
+      <w:r>
+        <w:t xml:space="preserve"> using your structure:</w:t>
+      </w:r>
+    </w:p>
+    <w:p>
+      <w:r>
+        <w:pict w14:anchorId="32BCC6FA">
+          <v:rect id="_x0000_i1122" style="width:0;height:1.5pt" o:hralign="center" o:hrstd="t" o:hr="t" fillcolor="#a0a0a0" stroked="f"/>
+        </w:pict>
+      </w:r>
+    </w:p>
+    <w:p>
+      <w:pPr>
+        <w:rPr>
+          <w:b/>
+          <w:bCs/>
+        </w:rPr>
+      </w:pPr>
+      <w:r>
+        <w:rPr>
+          <w:rFonts w:ascii="Segoe UI Emoji" w:hAnsi="Segoe UI Emoji" w:cs="Segoe UI Emoji"/>
+          <w:b/>
+          <w:bCs/>
+        </w:rPr>
+        <w:t>✅</w:t>
+      </w:r>
+      <w:r>
+        <w:rPr>
+          <w:b/>
+          <w:bCs/>
+        </w:rPr>
+        <w:t xml:space="preserve"> Day 10 | Problem 10 – Summation of Primes</w:t>
+      </w:r>
+    </w:p>
+    <w:p>
+      <w:pPr>
+        <w:spacing w:line="240" w:lineRule="auto"/>
+      </w:pPr>
+      <w:r>
+        <w:t>MAX = 10**6 + 1</w:t>
+      </w:r>
+    </w:p>
+    <w:p>
+      <w:pPr>
+        <w:spacing w:line="240" w:lineRule="auto"/>
+      </w:pPr>
+      <w:proofErr w:type="spellStart"/>
+      <w:r>
+        <w:t>is_prime</w:t>
+      </w:r>
+      <w:proofErr w:type="spellEnd"/>
+      <w:r>
+        <w:t xml:space="preserve"> = [True] * MAX</w:t>
+      </w:r>
+    </w:p>
+    <w:p>
+      <w:pPr>
+        <w:spacing w:line="240" w:lineRule="auto"/>
+      </w:pPr>
+      <w:proofErr w:type="spellStart"/>
+      <w:r>
+        <w:t>is_</w:t>
+      </w:r>
+      <w:proofErr w:type="gramStart"/>
+      <w:r>
+        <w:t>prime</w:t>
+      </w:r>
+      <w:proofErr w:type="spellEnd"/>
+      <w:r>
+        <w:t>[</w:t>
+      </w:r>
+      <w:proofErr w:type="gramEnd"/>
+      <w:r>
+        <w:t xml:space="preserve">0] = </w:t>
+      </w:r>
+      <w:proofErr w:type="spellStart"/>
+      <w:r>
+        <w:t>is_</w:t>
+      </w:r>
+      <w:proofErr w:type="gramStart"/>
+      <w:r>
+        <w:t>prime</w:t>
+      </w:r>
+      <w:proofErr w:type="spellEnd"/>
+      <w:r>
+        <w:t>[</w:t>
+      </w:r>
+      <w:proofErr w:type="gramEnd"/>
+      <w:r>
+        <w:t>1] = False</w:t>
+      </w:r>
+    </w:p>
+    <w:p>
+      <w:pPr>
+        <w:spacing w:line="240" w:lineRule="auto"/>
+      </w:pPr>
+    </w:p>
+    <w:p>
+      <w:pPr>
+        <w:spacing w:line="240" w:lineRule="auto"/>
+      </w:pPr>
+      <w:r>
+        <w:t xml:space="preserve">for </w:t>
+      </w:r>
+      <w:proofErr w:type="spellStart"/>
+      <w:r>
+        <w:t>i</w:t>
+      </w:r>
+      <w:proofErr w:type="spellEnd"/>
+      <w:r>
+        <w:t xml:space="preserve"> in </w:t>
+      </w:r>
+      <w:proofErr w:type="gramStart"/>
+      <w:r>
+        <w:t>range(</w:t>
+      </w:r>
+      <w:proofErr w:type="gramEnd"/>
+      <w:r>
+        <w:t xml:space="preserve">2, </w:t>
+      </w:r>
+      <w:proofErr w:type="gramStart"/>
+      <w:r>
+        <w:t>int(</w:t>
+      </w:r>
+      <w:proofErr w:type="gramEnd"/>
+      <w:r>
+        <w:t>MAX**0.5) + 1):</w:t>
+      </w:r>
+    </w:p>
+    <w:p>
+      <w:pPr>
+        <w:spacing w:line="240" w:lineRule="auto"/>
+      </w:pPr>
+      <w:r>
+        <w:t xml:space="preserve">    if </w:t>
+      </w:r>
+      <w:proofErr w:type="spellStart"/>
+      <w:r>
+        <w:t>is_prime</w:t>
+      </w:r>
+      <w:proofErr w:type="spellEnd"/>
+      <w:r>
+        <w:t>[</w:t>
+      </w:r>
+      <w:proofErr w:type="spellStart"/>
+      <w:r>
+        <w:t>i</w:t>
+      </w:r>
+      <w:proofErr w:type="spellEnd"/>
+      <w:r>
+        <w:t>]:</w:t>
+      </w:r>
+    </w:p>
+    <w:p>
+      <w:pPr>
+        <w:spacing w:line="240" w:lineRule="auto"/>
+      </w:pPr>
+      <w:r>
+        <w:t xml:space="preserve">        for j in </w:t>
+      </w:r>
+      <w:proofErr w:type="gramStart"/>
+      <w:r>
+        <w:t>range(</w:t>
+      </w:r>
+      <w:proofErr w:type="spellStart"/>
+      <w:proofErr w:type="gramEnd"/>
+      <w:r>
+        <w:t>i</w:t>
+      </w:r>
+      <w:proofErr w:type="spellEnd"/>
+      <w:r>
+        <w:t>*</w:t>
+      </w:r>
+      <w:proofErr w:type="spellStart"/>
+      <w:r>
+        <w:t>i</w:t>
+      </w:r>
+      <w:proofErr w:type="spellEnd"/>
+      <w:r>
+        <w:t xml:space="preserve">, MAX, </w:t>
+      </w:r>
+      <w:proofErr w:type="spellStart"/>
+      <w:r>
+        <w:t>i</w:t>
+      </w:r>
+      <w:proofErr w:type="spellEnd"/>
+      <w:r>
+        <w:t>):</w:t>
+      </w:r>
+    </w:p>
+    <w:p>
+      <w:pPr>
+        <w:spacing w:line="240" w:lineRule="auto"/>
+      </w:pPr>
+      <w:r>
+        <w:t xml:space="preserve">            </w:t>
+      </w:r>
+      <w:proofErr w:type="spellStart"/>
+      <w:r>
+        <w:t>is_prime</w:t>
+      </w:r>
+      <w:proofErr w:type="spellEnd"/>
+      <w:r>
+        <w:t>[j] = False</w:t>
+      </w:r>
+    </w:p>
+    <w:p>
+      <w:pPr>
+        <w:spacing w:line="240" w:lineRule="auto"/>
+      </w:pPr>
+    </w:p>
+    <w:p>
+      <w:pPr>
+        <w:spacing w:line="240" w:lineRule="auto"/>
+      </w:pPr>
+      <w:proofErr w:type="spellStart"/>
+      <w:r>
+        <w:t>prime_sum</w:t>
+      </w:r>
+      <w:proofErr w:type="spellEnd"/>
+      <w:r>
+        <w:t xml:space="preserve"> = [0] * MAX</w:t>
+      </w:r>
+    </w:p>
+    <w:p>
+      <w:pPr>
+        <w:spacing w:line="240" w:lineRule="auto"/>
+      </w:pPr>
+      <w:r>
+        <w:t xml:space="preserve">for </w:t>
+      </w:r>
+      <w:proofErr w:type="spellStart"/>
+      <w:r>
+        <w:t>i</w:t>
+      </w:r>
+      <w:proofErr w:type="spellEnd"/>
+      <w:r>
+        <w:t xml:space="preserve"> in </w:t>
+      </w:r>
+      <w:proofErr w:type="gramStart"/>
+      <w:r>
+        <w:t>range(</w:t>
+      </w:r>
+      <w:proofErr w:type="gramEnd"/>
+      <w:r>
+        <w:t>1, MAX):</w:t>
+      </w:r>
+    </w:p>
+    <w:p>
+      <w:pPr>
+        <w:spacing w:line="240" w:lineRule="auto"/>
+      </w:pPr>
+      <w:r>
+        <w:t xml:space="preserve">    </w:t>
+      </w:r>
+      <w:proofErr w:type="spellStart"/>
+      <w:r>
+        <w:t>prime_sum</w:t>
+      </w:r>
+      <w:proofErr w:type="spellEnd"/>
+      <w:r>
+        <w:t>[</w:t>
+      </w:r>
+      <w:proofErr w:type="spellStart"/>
+      <w:r>
+        <w:t>i</w:t>
+      </w:r>
+      <w:proofErr w:type="spellEnd"/>
+      <w:r>
+        <w:t xml:space="preserve">] = </w:t>
+      </w:r>
+      <w:proofErr w:type="spellStart"/>
+      <w:r>
+        <w:t>prime_sum</w:t>
+      </w:r>
+      <w:proofErr w:type="spellEnd"/>
+      <w:r>
+        <w:t>[i-1] + (</w:t>
+      </w:r>
+      <w:proofErr w:type="spellStart"/>
+      <w:r>
+        <w:t>i</w:t>
+      </w:r>
+      <w:proofErr w:type="spellEnd"/>
+      <w:r>
+        <w:t xml:space="preserve"> if </w:t>
+      </w:r>
+      <w:proofErr w:type="spellStart"/>
+      <w:r>
+        <w:t>is_prime</w:t>
+      </w:r>
+      <w:proofErr w:type="spellEnd"/>
+      <w:r>
+        <w:t>[</w:t>
+      </w:r>
+      <w:proofErr w:type="spellStart"/>
+      <w:r>
+        <w:t>i</w:t>
+      </w:r>
+      <w:proofErr w:type="spellEnd"/>
+      <w:r>
+        <w:t>] else 0)</w:t>
+      </w:r>
+    </w:p>
+    <w:p>
+      <w:pPr>
+        <w:spacing w:line="240" w:lineRule="auto"/>
+      </w:pPr>
+    </w:p>
+    <w:p>
+      <w:pPr>
+        <w:spacing w:line="240" w:lineRule="auto"/>
+      </w:pPr>
+      <w:r>
+        <w:t>t = int(</w:t>
+      </w:r>
+      <w:proofErr w:type="gramStart"/>
+      <w:r>
+        <w:t>input(</w:t>
+      </w:r>
+      <w:proofErr w:type="gramEnd"/>
+      <w:r>
+        <w:t>))</w:t>
+      </w:r>
+    </w:p>
+    <w:p>
+      <w:pPr>
+        <w:spacing w:line="240" w:lineRule="auto"/>
+      </w:pPr>
+      <w:r>
+        <w:t>for _ in range(t):</w:t>
+      </w:r>
+    </w:p>
+    <w:p>
+      <w:pPr>
+        <w:spacing w:line="240" w:lineRule="auto"/>
+      </w:pPr>
+      <w:r>
+        <w:t xml:space="preserve">    n = int(</w:t>
+      </w:r>
+      <w:proofErr w:type="gramStart"/>
+      <w:r>
+        <w:t>input(</w:t>
+      </w:r>
+      <w:proofErr w:type="gramEnd"/>
+      <w:r>
+        <w:t>))</w:t>
+      </w:r>
+    </w:p>
+    <w:p>
+      <w:pPr>
+        <w:spacing w:line="240" w:lineRule="auto"/>
+      </w:pPr>
+      <w:r>
+        <w:t xml:space="preserve">    print(</w:t>
+      </w:r>
+      <w:proofErr w:type="spellStart"/>
+      <w:r>
+        <w:t>prime_sum</w:t>
+      </w:r>
+      <w:proofErr w:type="spellEnd"/>
+      <w:r>
+        <w:t>[n])</w:t>
+      </w:r>
+    </w:p>
+    <w:p>
+      <w:pPr>
+        <w:spacing w:line="240" w:lineRule="auto"/>
+      </w:pPr>
+    </w:p>
+    <w:p>
+      <w:pPr>
+        <w:numPr>
+          <w:ilvl w:val="0"/>
+          <w:numId w:val="17"/>
+        </w:numPr>
+      </w:pPr>
+      <w:r>
+        <w:rPr>
+          <w:b/>
+          <w:bCs/>
+        </w:rPr>
+        <w:t>Goal:</w:t>
+      </w:r>
+      <w:r>
+        <w:t xml:space="preserve"> Find the sum of all prime numbers ≤ </w:t>
+      </w:r>
+      <w:r>
+        <w:rPr>
+          <w:i/>
+          <w:iCs/>
+        </w:rPr>
+        <w:t>n</w:t>
+      </w:r>
+      <w:r>
+        <w:t>.</w:t>
+      </w:r>
+    </w:p>
+    <w:p>
+      <w:pPr>
+        <w:numPr>
+          <w:ilvl w:val="0"/>
+          <w:numId w:val="17"/>
+        </w:numPr>
+      </w:pPr>
+      <w:r>
+        <w:rPr>
+          <w:b/>
+          <w:bCs/>
+        </w:rPr>
+        <w:t>Code Strategy:</w:t>
+      </w:r>
+      <w:r>
+        <w:t xml:space="preserve"> Precompute primes using Sieve of Eratosthenes; use prefix sum for fast lookup.</w:t>
+      </w:r>
+    </w:p>
+    <w:p>
+      <w:pPr>
+        <w:numPr>
+          <w:ilvl w:val="0"/>
+          <w:numId w:val="17"/>
+        </w:numPr>
+      </w:pPr>
+      <w:r>
+        <w:rPr>
+          <w:b/>
+          <w:bCs/>
+        </w:rPr>
+        <w:t>Time Complexity:</w:t>
+      </w:r>
+      <w:r>
+        <w:t xml:space="preserve"> </w:t>
+      </w:r>
+      <w:proofErr w:type="gramStart"/>
+      <w:r>
+        <w:t>O(</w:t>
+      </w:r>
+      <w:proofErr w:type="gramEnd"/>
+      <w:r>
+        <w:t xml:space="preserve">1) per query after </w:t>
+      </w:r>
+      <w:proofErr w:type="gramStart"/>
+      <w:r>
+        <w:t>O(</w:t>
+      </w:r>
+      <w:proofErr w:type="gramEnd"/>
+      <w:r>
+        <w:t xml:space="preserve">N log </w:t>
+      </w:r>
+      <w:proofErr w:type="spellStart"/>
+      <w:r>
+        <w:t>log</w:t>
+      </w:r>
+      <w:proofErr w:type="spellEnd"/>
+      <w:r>
+        <w:t xml:space="preserve"> N) preprocessing</w:t>
+      </w:r>
+    </w:p>
+    <w:p>
+      <w:r>
+        <w:pict w14:anchorId="0F2A40E9">
+          <v:rect id="_x0000_i1123" style="width:0;height:1.5pt" o:hralign="center" o:hrstd="t" o:hr="t" fillcolor="#a0a0a0" stroked="f"/>
+        </w:pict>
+      </w:r>
+    </w:p>
+    <w:p>
+      <w:pPr>
+        <w:rPr>
+          <w:rFonts w:ascii="Segoe UI Emoji" w:hAnsi="Segoe UI Emoji" w:cs="Segoe UI Emoji"/>
+          <w:b/>
+          <w:bCs/>
+        </w:rPr>
+      </w:pPr>
+    </w:p>
+    <w:p>
+      <w:pPr>
+        <w:rPr>
+          <w:rFonts w:ascii="Segoe UI Emoji" w:hAnsi="Segoe UI Emoji" w:cs="Segoe UI Emoji"/>
+          <w:b/>
+          <w:bCs/>
+        </w:rPr>
+      </w:pPr>
+    </w:p>
+    <w:p>
+      <w:pPr>
+        <w:rPr>
+          <w:b/>
+          <w:bCs/>
+        </w:rPr>
+      </w:pPr>
+      <w:r>
+        <w:rPr>
+          <w:rFonts w:ascii="Segoe UI Emoji" w:hAnsi="Segoe UI Emoji" w:cs="Segoe UI Emoji"/>
+          <w:b/>
+          <w:bCs/>
+        </w:rPr>
+        <w:lastRenderedPageBreak/>
+        <w:t>✅</w:t>
+      </w:r>
+      <w:r>
+        <w:rPr>
+          <w:b/>
+          <w:bCs/>
+        </w:rPr>
+        <w:t xml:space="preserve"> Day 11 | Problem 11 – Largest Product in a Grid</w:t>
+      </w:r>
+    </w:p>
+    <w:p>
+      <w:pPr>
+        <w:spacing w:line="240" w:lineRule="auto"/>
+      </w:pPr>
+      <w:r>
+        <w:t>grid = [</w:t>
+      </w:r>
+      <w:proofErr w:type="gramStart"/>
+      <w:r>
+        <w:t>list(map(</w:t>
+      </w:r>
+      <w:proofErr w:type="gramEnd"/>
+      <w:r>
+        <w:t>int, input(</w:t>
+      </w:r>
+      <w:proofErr w:type="gramStart"/>
+      <w:r>
+        <w:t>).split</w:t>
+      </w:r>
+      <w:proofErr w:type="gramEnd"/>
+      <w:r>
+        <w:t xml:space="preserve">())) for _ in </w:t>
+      </w:r>
+      <w:proofErr w:type="gramStart"/>
+      <w:r>
+        <w:t>range(</w:t>
+      </w:r>
+      <w:proofErr w:type="gramEnd"/>
+      <w:r>
+        <w:t>20)]</w:t>
+      </w:r>
+    </w:p>
+    <w:p>
+      <w:pPr>
+        <w:spacing w:line="240" w:lineRule="auto"/>
+      </w:pPr>
+      <w:proofErr w:type="spellStart"/>
+      <w:r>
+        <w:t>max_product</w:t>
+      </w:r>
+      <w:proofErr w:type="spellEnd"/>
+      <w:r>
+        <w:t xml:space="preserve"> = 0</w:t>
+      </w:r>
+    </w:p>
+    <w:p>
+      <w:pPr>
+        <w:spacing w:line="240" w:lineRule="auto"/>
+      </w:pPr>
+    </w:p>
+    <w:p>
+      <w:pPr>
+        <w:spacing w:line="240" w:lineRule="auto"/>
+      </w:pPr>
+      <w:r>
+        <w:t xml:space="preserve">for </w:t>
+      </w:r>
+      <w:proofErr w:type="spellStart"/>
+      <w:r>
+        <w:t>i</w:t>
+      </w:r>
+      <w:proofErr w:type="spellEnd"/>
+      <w:r>
+        <w:t xml:space="preserve"> in </w:t>
+      </w:r>
+      <w:proofErr w:type="gramStart"/>
+      <w:r>
+        <w:t>range(</w:t>
+      </w:r>
+      <w:proofErr w:type="gramEnd"/>
+      <w:r>
+        <w:t>20):</w:t>
+      </w:r>
+    </w:p>
+    <w:p>
+      <w:pPr>
+        <w:spacing w:line="240" w:lineRule="auto"/>
+      </w:pPr>
+      <w:r>
+        <w:t xml:space="preserve">    for j in </w:t>
+      </w:r>
+      <w:proofErr w:type="gramStart"/>
+      <w:r>
+        <w:t>range(</w:t>
+      </w:r>
+      <w:proofErr w:type="gramEnd"/>
+      <w:r>
+        <w:t>20):</w:t>
+      </w:r>
+    </w:p>
+    <w:p>
+      <w:pPr>
+        <w:spacing w:line="240" w:lineRule="auto"/>
+      </w:pPr>
+      <w:r>
+        <w:t xml:space="preserve">        if j &lt;= 16:</w:t>
+      </w:r>
+    </w:p>
+    <w:p>
+      <w:pPr>
+        <w:spacing w:line="240" w:lineRule="auto"/>
+      </w:pPr>
+      <w:r>
+        <w:t xml:space="preserve">            </w:t>
+      </w:r>
+      <w:proofErr w:type="spellStart"/>
+      <w:r>
+        <w:t>max_product</w:t>
+      </w:r>
+      <w:proofErr w:type="spellEnd"/>
+      <w:r>
+        <w:t xml:space="preserve"> = </w:t>
+      </w:r>
+      <w:proofErr w:type="gramStart"/>
+      <w:r>
+        <w:t>max(</w:t>
+      </w:r>
+      <w:proofErr w:type="spellStart"/>
+      <w:proofErr w:type="gramEnd"/>
+      <w:r>
+        <w:t>max_product</w:t>
+      </w:r>
+      <w:proofErr w:type="spellEnd"/>
+      <w:r>
+        <w:t>, grid[</w:t>
+      </w:r>
+      <w:proofErr w:type="spellStart"/>
+      <w:r>
+        <w:t>i</w:t>
+      </w:r>
+      <w:proofErr w:type="spellEnd"/>
+      <w:r>
+        <w:t>][j] * grid[</w:t>
+      </w:r>
+      <w:proofErr w:type="spellStart"/>
+      <w:r>
+        <w:t>i</w:t>
+      </w:r>
+      <w:proofErr w:type="spellEnd"/>
+      <w:r>
+        <w:t>][j+1] * grid[</w:t>
+      </w:r>
+      <w:proofErr w:type="spellStart"/>
+      <w:r>
+        <w:t>i</w:t>
+      </w:r>
+      <w:proofErr w:type="spellEnd"/>
+      <w:r>
+        <w:t>][j+2] * grid[</w:t>
+      </w:r>
+      <w:proofErr w:type="spellStart"/>
+      <w:r>
+        <w:t>i</w:t>
+      </w:r>
+      <w:proofErr w:type="spellEnd"/>
+      <w:r>
+        <w:t>][j+3])</w:t>
+      </w:r>
+    </w:p>
+    <w:p>
+      <w:pPr>
+        <w:spacing w:line="240" w:lineRule="auto"/>
+      </w:pPr>
+      <w:r>
+        <w:t xml:space="preserve">        if </w:t>
+      </w:r>
+      <w:proofErr w:type="spellStart"/>
+      <w:r>
+        <w:t>i</w:t>
+      </w:r>
+      <w:proofErr w:type="spellEnd"/>
+      <w:r>
+        <w:t xml:space="preserve"> &lt;= 16:</w:t>
+      </w:r>
+    </w:p>
+    <w:p>
+      <w:pPr>
+        <w:spacing w:line="240" w:lineRule="auto"/>
+      </w:pPr>
+      <w:r>
+        <w:t xml:space="preserve">            </w:t>
+      </w:r>
+      <w:proofErr w:type="spellStart"/>
+      <w:r>
+        <w:t>max_product</w:t>
+      </w:r>
+      <w:proofErr w:type="spellEnd"/>
+      <w:r>
+        <w:t xml:space="preserve"> = </w:t>
+      </w:r>
+      <w:proofErr w:type="gramStart"/>
+      <w:r>
+        <w:t>max(</w:t>
+      </w:r>
+      <w:proofErr w:type="spellStart"/>
+      <w:proofErr w:type="gramEnd"/>
+      <w:r>
+        <w:t>max_product</w:t>
+      </w:r>
+      <w:proofErr w:type="spellEnd"/>
+      <w:r>
+        <w:t>, grid[</w:t>
+      </w:r>
+      <w:proofErr w:type="spellStart"/>
+      <w:r>
+        <w:t>i</w:t>
+      </w:r>
+      <w:proofErr w:type="spellEnd"/>
+      <w:r>
+        <w:t>][j] * grid[i+</w:t>
+      </w:r>
+      <w:proofErr w:type="gramStart"/>
+      <w:r>
+        <w:t>1][</w:t>
+      </w:r>
+      <w:proofErr w:type="gramEnd"/>
+      <w:r>
+        <w:t>j] * grid[i+</w:t>
+      </w:r>
+      <w:proofErr w:type="gramStart"/>
+      <w:r>
+        <w:t>2][</w:t>
+      </w:r>
+      <w:proofErr w:type="gramEnd"/>
+      <w:r>
+        <w:t>j] * grid[i+</w:t>
+      </w:r>
+      <w:proofErr w:type="gramStart"/>
+      <w:r>
+        <w:t>3][</w:t>
+      </w:r>
+      <w:proofErr w:type="gramEnd"/>
+      <w:r>
+        <w:t>j])</w:t>
+      </w:r>
+    </w:p>
+    <w:p>
+      <w:pPr>
+        <w:spacing w:line="240" w:lineRule="auto"/>
+      </w:pPr>
+      <w:r>
+        <w:t xml:space="preserve">        if </w:t>
+      </w:r>
+      <w:proofErr w:type="spellStart"/>
+      <w:r>
+        <w:t>i</w:t>
+      </w:r>
+      <w:proofErr w:type="spellEnd"/>
+      <w:r>
+        <w:t xml:space="preserve"> &lt;= 16 and j &lt;= 16:</w:t>
+      </w:r>
+    </w:p>
+    <w:p>
+      <w:pPr>
+        <w:spacing w:line="240" w:lineRule="auto"/>
+      </w:pPr>
+      <w:r>
+        <w:t xml:space="preserve">            </w:t>
+      </w:r>
+      <w:proofErr w:type="spellStart"/>
+      <w:r>
+        <w:t>max_product</w:t>
+      </w:r>
+      <w:proofErr w:type="spellEnd"/>
+      <w:r>
+        <w:t xml:space="preserve"> = </w:t>
+      </w:r>
+      <w:proofErr w:type="gramStart"/>
+      <w:r>
+        <w:t>max(</w:t>
+      </w:r>
+      <w:proofErr w:type="spellStart"/>
+      <w:proofErr w:type="gramEnd"/>
+      <w:r>
+        <w:t>max_product</w:t>
+      </w:r>
+      <w:proofErr w:type="spellEnd"/>
+      <w:r>
+        <w:t>, grid[</w:t>
+      </w:r>
+      <w:proofErr w:type="spellStart"/>
+      <w:r>
+        <w:t>i</w:t>
+      </w:r>
+      <w:proofErr w:type="spellEnd"/>
+      <w:r>
+        <w:t>][j] * grid[i+</w:t>
+      </w:r>
+      <w:proofErr w:type="gramStart"/>
+      <w:r>
+        <w:t>1][</w:t>
+      </w:r>
+      <w:proofErr w:type="gramEnd"/>
+      <w:r>
+        <w:t>j+1] * grid[i+</w:t>
+      </w:r>
+      <w:proofErr w:type="gramStart"/>
+      <w:r>
+        <w:t>2][</w:t>
+      </w:r>
+      <w:proofErr w:type="gramEnd"/>
+      <w:r>
+        <w:t>j+2] * grid[i+</w:t>
+      </w:r>
+      <w:proofErr w:type="gramStart"/>
+      <w:r>
+        <w:t>3][</w:t>
+      </w:r>
+      <w:proofErr w:type="gramEnd"/>
+      <w:r>
+        <w:t>j+3])</w:t>
+      </w:r>
+    </w:p>
+    <w:p>
+      <w:pPr>
+        <w:spacing w:line="240" w:lineRule="auto"/>
+      </w:pPr>
+      <w:r>
+        <w:t xml:space="preserve">        if </w:t>
+      </w:r>
+      <w:proofErr w:type="spellStart"/>
+      <w:r>
+        <w:t>i</w:t>
+      </w:r>
+      <w:proofErr w:type="spellEnd"/>
+      <w:r>
+        <w:t xml:space="preserve"> &gt;= 3 and j &lt;= 16:</w:t>
+      </w:r>
+    </w:p>
+    <w:p>
+      <w:pPr>
+        <w:spacing w:line="240" w:lineRule="auto"/>
+      </w:pPr>
+      <w:r>
+        <w:t xml:space="preserve">            </w:t>
+      </w:r>
+      <w:proofErr w:type="spellStart"/>
+      <w:r>
+        <w:t>max_product</w:t>
+      </w:r>
+      <w:proofErr w:type="spellEnd"/>
+      <w:r>
+        <w:t xml:space="preserve"> = </w:t>
+      </w:r>
+      <w:proofErr w:type="gramStart"/>
+      <w:r>
+        <w:t>max(</w:t>
+      </w:r>
+      <w:proofErr w:type="spellStart"/>
+      <w:proofErr w:type="gramEnd"/>
+      <w:r>
+        <w:t>max_product</w:t>
+      </w:r>
+      <w:proofErr w:type="spellEnd"/>
+      <w:r>
+        <w:t>, grid[</w:t>
+      </w:r>
+      <w:proofErr w:type="spellStart"/>
+      <w:r>
+        <w:t>i</w:t>
+      </w:r>
+      <w:proofErr w:type="spellEnd"/>
+      <w:r>
+        <w:t>][j] * grid[i-</w:t>
+      </w:r>
+      <w:proofErr w:type="gramStart"/>
+      <w:r>
+        <w:t>1][</w:t>
+      </w:r>
+      <w:proofErr w:type="gramEnd"/>
+      <w:r>
+        <w:t>j+1] * grid[i-</w:t>
+      </w:r>
+      <w:proofErr w:type="gramStart"/>
+      <w:r>
+        <w:t>2][</w:t>
+      </w:r>
+      <w:proofErr w:type="gramEnd"/>
+      <w:r>
+        <w:t>j+2] * grid[i-</w:t>
+      </w:r>
+      <w:proofErr w:type="gramStart"/>
+      <w:r>
+        <w:t>3][</w:t>
+      </w:r>
+      <w:proofErr w:type="gramEnd"/>
+      <w:r>
+        <w:t>j+3])</w:t>
+      </w:r>
+    </w:p>
+    <w:p>
+      <w:pPr>
+        <w:spacing w:line="240" w:lineRule="auto"/>
+      </w:pPr>
+    </w:p>
+    <w:p>
+      <w:pPr>
+        <w:spacing w:line="240" w:lineRule="auto"/>
+      </w:pPr>
+      <w:r>
+        <w:t>print(</w:t>
+      </w:r>
+      <w:proofErr w:type="spellStart"/>
+      <w:r>
+        <w:t>max_product</w:t>
+      </w:r>
+      <w:proofErr w:type="spellEnd"/>
+      <w:r>
+        <w:t>)</w:t>
+      </w:r>
+    </w:p>
+    <w:p>
+      <w:pPr>
+        <w:spacing w:line="240" w:lineRule="auto"/>
+      </w:pPr>
+    </w:p>
+    <w:p>
+      <w:pPr>
+        <w:numPr>
+          <w:ilvl w:val="0"/>
+          <w:numId w:val="18"/>
+        </w:numPr>
+      </w:pPr>
+      <w:r>
+        <w:rPr>
+          <w:b/>
+          <w:bCs/>
+        </w:rPr>
+        <w:t>Goal:</w:t>
+      </w:r>
+      <w:r>
+        <w:t xml:space="preserve"> Find the greatest product of four adjacent numbers in a 20×20 grid.</w:t>
+      </w:r>
+    </w:p>
+    <w:p>
+      <w:pPr>
+        <w:numPr>
+          <w:ilvl w:val="0"/>
+          <w:numId w:val="18"/>
+        </w:numPr>
+      </w:pPr>
+      <w:r>
+        <w:rPr>
+          <w:b/>
+          <w:bCs/>
+        </w:rPr>
+        <w:t>Code Strategy:</w:t>
+      </w:r>
+      <w:r>
+        <w:t xml:space="preserve"> Check product in 4 directions (horizontal, vertical, 2 diagonals) at every grid cell.</w:t>
+      </w:r>
+    </w:p>
+    <w:p>
+      <w:pPr>
+        <w:numPr>
+          <w:ilvl w:val="0"/>
+          <w:numId w:val="18"/>
+        </w:numPr>
+      </w:pPr>
+      <w:r>
+        <w:rPr>
+          <w:b/>
+          <w:bCs/>
+        </w:rPr>
+        <w:t>Time Complexity:</w:t>
+      </w:r>
+      <w:r>
+        <w:t xml:space="preserve"> </w:t>
+      </w:r>
+      <w:proofErr w:type="gramStart"/>
+      <w:r>
+        <w:t>O(</w:t>
+      </w:r>
+      <w:proofErr w:type="gramEnd"/>
+      <w:r>
+        <w:t>1), constant size grid.</w:t>
+      </w:r>
+    </w:p>
+    <w:p>
+      <w:r>
+        <w:pict w14:anchorId="6308E72F">
+          <v:rect id="_x0000_i1124" style="width:0;height:1.5pt" o:hralign="center" o:hrstd="t" o:hr="t" fillcolor="#a0a0a0" stroked="f"/>
+        </w:pict>
+      </w:r>
+    </w:p>
+    <w:p>
+      <w:pPr>
+        <w:rPr>
+          <w:b/>
+          <w:bCs/>
+        </w:rPr>
+      </w:pPr>
+      <w:r>
+        <w:rPr>
+          <w:rFonts w:ascii="Segoe UI Emoji" w:hAnsi="Segoe UI Emoji" w:cs="Segoe UI Emoji"/>
+          <w:b/>
+          <w:bCs/>
+        </w:rPr>
+        <w:t>✅</w:t>
+      </w:r>
+      <w:r>
+        <w:rPr>
+          <w:b/>
+          <w:bCs/>
+        </w:rPr>
+        <w:t xml:space="preserve"> Day 12 | Problem 12 – Highly Divisible Triangular Number</w:t>
+      </w:r>
+    </w:p>
+    <w:p>
+      <w:pPr>
+        <w:spacing w:line="240" w:lineRule="auto"/>
+      </w:pPr>
+      <w:r>
+        <w:t>import math</w:t>
+      </w:r>
+    </w:p>
+    <w:p>
+      <w:pPr>
+        <w:spacing w:line="240" w:lineRule="auto"/>
+      </w:pPr>
+    </w:p>
+    <w:p>
+      <w:pPr>
+        <w:spacing w:line="240" w:lineRule="auto"/>
+      </w:pPr>
+      <w:r>
+        <w:t xml:space="preserve">def </w:t>
+      </w:r>
+      <w:proofErr w:type="spellStart"/>
+      <w:r>
+        <w:t>count_divisors</w:t>
+      </w:r>
+      <w:proofErr w:type="spellEnd"/>
+      <w:r>
+        <w:t>(n):</w:t>
+      </w:r>
+    </w:p>
+    <w:p>
+      <w:pPr>
+        <w:spacing w:line="240" w:lineRule="auto"/>
+      </w:pPr>
+      <w:r>
+        <w:t xml:space="preserve">    count = 0</w:t>
+      </w:r>
+    </w:p>
+    <w:p>
+      <w:pPr>
+        <w:spacing w:line="240" w:lineRule="auto"/>
+      </w:pPr>
+      <w:r>
+        <w:t xml:space="preserve">    root = int(n**0.5)</w:t>
+      </w:r>
+    </w:p>
+    <w:p>
+      <w:pPr>
+        <w:spacing w:line="240" w:lineRule="auto"/>
+      </w:pPr>
+      <w:r>
+        <w:t xml:space="preserve">    for </w:t>
+      </w:r>
+      <w:proofErr w:type="spellStart"/>
+      <w:r>
+        <w:t>i</w:t>
+      </w:r>
+      <w:proofErr w:type="spellEnd"/>
+      <w:r>
+        <w:t xml:space="preserve"> in </w:t>
+      </w:r>
+      <w:proofErr w:type="gramStart"/>
+      <w:r>
+        <w:t>range(</w:t>
+      </w:r>
+      <w:proofErr w:type="gramEnd"/>
+      <w:r>
+        <w:t>1, root+1):</w:t>
+      </w:r>
+    </w:p>
+    <w:p>
+      <w:pPr>
+        <w:spacing w:line="240" w:lineRule="auto"/>
+      </w:pPr>
+      <w:r>
+        <w:t xml:space="preserve">        if n % </w:t>
+      </w:r>
+      <w:proofErr w:type="spellStart"/>
+      <w:r>
+        <w:t>i</w:t>
+      </w:r>
+      <w:proofErr w:type="spellEnd"/>
+      <w:r>
+        <w:t xml:space="preserve"> == 0:</w:t>
+      </w:r>
+    </w:p>
+    <w:p>
+      <w:pPr>
+        <w:spacing w:line="240" w:lineRule="auto"/>
+      </w:pPr>
+      <w:r>
+        <w:t xml:space="preserve">            count += 2 if </w:t>
+      </w:r>
+      <w:proofErr w:type="spellStart"/>
+      <w:proofErr w:type="gramStart"/>
+      <w:r>
+        <w:t>i</w:t>
+      </w:r>
+      <w:proofErr w:type="spellEnd"/>
+      <w:r>
+        <w:t xml:space="preserve"> !</w:t>
+      </w:r>
+      <w:proofErr w:type="gramEnd"/>
+      <w:r>
+        <w:t xml:space="preserve">= </w:t>
+      </w:r>
+      <w:proofErr w:type="gramStart"/>
+      <w:r>
+        <w:t>n//</w:t>
+      </w:r>
+      <w:proofErr w:type="spellStart"/>
+      <w:proofErr w:type="gramEnd"/>
+      <w:r>
+        <w:t>i</w:t>
+      </w:r>
+      <w:proofErr w:type="spellEnd"/>
+      <w:r>
+        <w:t xml:space="preserve"> else 1</w:t>
+      </w:r>
+    </w:p>
+    <w:p>
+      <w:pPr>
+        <w:spacing w:line="240" w:lineRule="auto"/>
+      </w:pPr>
+      <w:r>
+        <w:t xml:space="preserve">    return count</w:t>
+      </w:r>
+    </w:p>
+    <w:p>
+      <w:pPr>
+        <w:spacing w:line="240" w:lineRule="auto"/>
+      </w:pPr>
+    </w:p>
+    <w:p>
+      <w:pPr>
+        <w:spacing w:line="240" w:lineRule="auto"/>
+      </w:pPr>
+      <w:r>
+        <w:t>triangles = []</w:t>
+      </w:r>
+    </w:p>
+    <w:p>
+      <w:pPr>
+        <w:spacing w:line="240" w:lineRule="auto"/>
+      </w:pPr>
+      <w:proofErr w:type="spellStart"/>
+      <w:r>
+        <w:lastRenderedPageBreak/>
+        <w:t>div_counts</w:t>
+      </w:r>
+      <w:proofErr w:type="spellEnd"/>
+      <w:r>
+        <w:t xml:space="preserve"> = []</w:t>
+      </w:r>
+    </w:p>
+    <w:p>
+      <w:pPr>
+        <w:spacing w:line="240" w:lineRule="auto"/>
+      </w:pPr>
+      <w:proofErr w:type="spellStart"/>
+      <w:r>
+        <w:t>i</w:t>
+      </w:r>
+      <w:proofErr w:type="spellEnd"/>
+      <w:r>
+        <w:t xml:space="preserve"> = 1</w:t>
+      </w:r>
+    </w:p>
+    <w:p>
+      <w:pPr>
+        <w:spacing w:line="240" w:lineRule="auto"/>
+      </w:pPr>
+      <w:r>
+        <w:t>tri = 0</w:t>
+      </w:r>
+    </w:p>
+    <w:p>
+      <w:pPr>
+        <w:spacing w:line="240" w:lineRule="auto"/>
+      </w:pPr>
+    </w:p>
+    <w:p>
+      <w:pPr>
+        <w:spacing w:line="240" w:lineRule="auto"/>
+      </w:pPr>
+      <w:r>
+        <w:t xml:space="preserve">while </w:t>
+      </w:r>
+      <w:proofErr w:type="spellStart"/>
+      <w:r>
+        <w:t>len</w:t>
+      </w:r>
+      <w:proofErr w:type="spellEnd"/>
+      <w:r>
+        <w:t>(</w:t>
+      </w:r>
+      <w:proofErr w:type="spellStart"/>
+      <w:r>
+        <w:t>div_counts</w:t>
+      </w:r>
+      <w:proofErr w:type="spellEnd"/>
+      <w:r>
+        <w:t>) &lt; 1000:</w:t>
+      </w:r>
+    </w:p>
+    <w:p>
+      <w:pPr>
+        <w:spacing w:line="240" w:lineRule="auto"/>
+      </w:pPr>
+      <w:r>
+        <w:t xml:space="preserve">    tri += </w:t>
+      </w:r>
+      <w:proofErr w:type="spellStart"/>
+      <w:r>
+        <w:t>i</w:t>
+      </w:r>
+      <w:proofErr w:type="spellEnd"/>
+    </w:p>
+    <w:p>
+      <w:pPr>
+        <w:spacing w:line="240" w:lineRule="auto"/>
+      </w:pPr>
+      <w:r>
+        <w:t xml:space="preserve">    </w:t>
+      </w:r>
+      <w:proofErr w:type="spellStart"/>
+      <w:r>
+        <w:t>i</w:t>
+      </w:r>
+      <w:proofErr w:type="spellEnd"/>
+      <w:r>
+        <w:t xml:space="preserve"> += 1</w:t>
+      </w:r>
+    </w:p>
+    <w:p>
+      <w:pPr>
+        <w:spacing w:line="240" w:lineRule="auto"/>
+      </w:pPr>
+      <w:r>
+        <w:t xml:space="preserve">    d = </w:t>
+      </w:r>
+      <w:proofErr w:type="spellStart"/>
+      <w:r>
+        <w:t>count_divisors</w:t>
+      </w:r>
+      <w:proofErr w:type="spellEnd"/>
+      <w:r>
+        <w:t>(tri)</w:t>
+      </w:r>
+    </w:p>
+    <w:p>
+      <w:pPr>
+        <w:spacing w:line="240" w:lineRule="auto"/>
+      </w:pPr>
+      <w:r>
+        <w:t xml:space="preserve">    </w:t>
+      </w:r>
+      <w:proofErr w:type="spellStart"/>
+      <w:r>
+        <w:t>div_</w:t>
+      </w:r>
+      <w:proofErr w:type="gramStart"/>
+      <w:r>
+        <w:t>counts.append</w:t>
+      </w:r>
+      <w:proofErr w:type="spellEnd"/>
+      <w:proofErr w:type="gramEnd"/>
+      <w:r>
+        <w:t>(d)</w:t>
+      </w:r>
+    </w:p>
+    <w:p>
+      <w:pPr>
+        <w:spacing w:line="240" w:lineRule="auto"/>
+      </w:pPr>
+      <w:r>
+        <w:t xml:space="preserve">    </w:t>
+      </w:r>
+      <w:proofErr w:type="spellStart"/>
+      <w:proofErr w:type="gramStart"/>
+      <w:r>
+        <w:t>triangles.append</w:t>
+      </w:r>
+      <w:proofErr w:type="spellEnd"/>
+      <w:proofErr w:type="gramEnd"/>
+      <w:r>
+        <w:t>(tri)</w:t>
+      </w:r>
+    </w:p>
+    <w:p>
+      <w:pPr>
+        <w:spacing w:line="240" w:lineRule="auto"/>
+      </w:pPr>
+    </w:p>
+    <w:p>
+      <w:pPr>
+        <w:spacing w:line="240" w:lineRule="auto"/>
+      </w:pPr>
+      <w:r>
+        <w:t>t = int(</w:t>
+      </w:r>
+      <w:proofErr w:type="gramStart"/>
+      <w:r>
+        <w:t>input(</w:t>
+      </w:r>
+      <w:proofErr w:type="gramEnd"/>
+      <w:r>
+        <w:t>))</w:t>
+      </w:r>
+    </w:p>
+    <w:p>
+      <w:pPr>
+        <w:spacing w:line="240" w:lineRule="auto"/>
+      </w:pPr>
+      <w:r>
+        <w:t>for _ in range(t):</w:t>
+      </w:r>
+    </w:p>
+    <w:p>
+      <w:pPr>
+        <w:spacing w:line="240" w:lineRule="auto"/>
+      </w:pPr>
+      <w:r>
+        <w:t xml:space="preserve">    n = int(</w:t>
+      </w:r>
+      <w:proofErr w:type="gramStart"/>
+      <w:r>
+        <w:t>input(</w:t>
+      </w:r>
+      <w:proofErr w:type="gramEnd"/>
+      <w:r>
+        <w:t>))</w:t>
+      </w:r>
+    </w:p>
+    <w:p>
+      <w:pPr>
+        <w:spacing w:line="240" w:lineRule="auto"/>
+      </w:pPr>
+      <w:r>
+        <w:t xml:space="preserve">    for </w:t>
+      </w:r>
+      <w:proofErr w:type="spellStart"/>
+      <w:r>
+        <w:t>i</w:t>
+      </w:r>
+      <w:proofErr w:type="spellEnd"/>
+      <w:r>
+        <w:t xml:space="preserve"> in range(</w:t>
+      </w:r>
+      <w:proofErr w:type="spellStart"/>
+      <w:r>
+        <w:t>len</w:t>
+      </w:r>
+      <w:proofErr w:type="spellEnd"/>
+      <w:r>
+        <w:t>(</w:t>
+      </w:r>
+      <w:proofErr w:type="spellStart"/>
+      <w:r>
+        <w:t>div_counts</w:t>
+      </w:r>
+      <w:proofErr w:type="spellEnd"/>
+      <w:r>
+        <w:t>)):</w:t>
+      </w:r>
+    </w:p>
+    <w:p>
+      <w:pPr>
+        <w:spacing w:line="240" w:lineRule="auto"/>
+      </w:pPr>
+      <w:r>
+        <w:t xml:space="preserve">        if </w:t>
+      </w:r>
+      <w:proofErr w:type="spellStart"/>
+      <w:r>
+        <w:t>div_counts</w:t>
+      </w:r>
+      <w:proofErr w:type="spellEnd"/>
+      <w:r>
+        <w:t>[</w:t>
+      </w:r>
+      <w:proofErr w:type="spellStart"/>
+      <w:r>
+        <w:t>i</w:t>
+      </w:r>
+      <w:proofErr w:type="spellEnd"/>
+      <w:r>
+        <w:t>] &gt; n:</w:t>
+      </w:r>
+    </w:p>
+    <w:p>
+      <w:pPr>
+        <w:spacing w:line="240" w:lineRule="auto"/>
+      </w:pPr>
+      <w:r>
+        <w:t xml:space="preserve">            print(triangles[</w:t>
+      </w:r>
+      <w:proofErr w:type="spellStart"/>
+      <w:r>
+        <w:t>i</w:t>
+      </w:r>
+      <w:proofErr w:type="spellEnd"/>
+      <w:r>
+        <w:t>])</w:t>
+      </w:r>
+    </w:p>
+    <w:p>
+      <w:pPr>
+        <w:spacing w:line="240" w:lineRule="auto"/>
+      </w:pPr>
+      <w:r>
+        <w:t xml:space="preserve">            </w:t>
+      </w:r>
+      <w:proofErr w:type="gramStart"/>
+      <w:r>
+        <w:t>break</w:t>
+      </w:r>
+      <w:proofErr w:type="gramEnd"/>
+    </w:p>
+    <w:p>
+      <w:pPr>
+        <w:numPr>
+          <w:ilvl w:val="0"/>
+          <w:numId w:val="19"/>
+        </w:numPr>
+      </w:pPr>
+      <w:r>
+        <w:rPr>
+          <w:b/>
+          <w:bCs/>
+        </w:rPr>
+        <w:t>Goal:</w:t>
+      </w:r>
+      <w:r>
+        <w:t xml:space="preserve"> Find the first triangle number with over </w:t>
+      </w:r>
+      <w:r>
+        <w:rPr>
+          <w:i/>
+          <w:iCs/>
+        </w:rPr>
+        <w:t>n</w:t>
+      </w:r>
+      <w:r>
+        <w:t xml:space="preserve"> divisors.</w:t>
+      </w:r>
+    </w:p>
+    <w:p>
+      <w:pPr>
+        <w:numPr>
+          <w:ilvl w:val="0"/>
+          <w:numId w:val="19"/>
+        </w:numPr>
+      </w:pPr>
+      <w:r>
+        <w:rPr>
+          <w:b/>
+          <w:bCs/>
+        </w:rPr>
+        <w:t>Code Strategy:</w:t>
+      </w:r>
+      <w:r>
+        <w:t xml:space="preserve"> Generate triangle numbers and count divisors using brute-force factorization.</w:t>
+      </w:r>
+    </w:p>
+    <w:p>
+      <w:pPr>
+        <w:numPr>
+          <w:ilvl w:val="0"/>
+          <w:numId w:val="19"/>
+        </w:numPr>
+      </w:pPr>
+      <w:r>
+        <w:rPr>
+          <w:b/>
+          <w:bCs/>
+        </w:rPr>
+        <w:t>Time Complexity:</w:t>
+      </w:r>
+      <w:r>
+        <w:t xml:space="preserve"> O(√n) per triangle, but precomputation makes queries fast.</w:t>
+      </w:r>
+    </w:p>
+    <w:p>
+      <w:r>
+        <w:pict w14:anchorId="6799ED48">
+          <v:rect id="_x0000_i1125" style="width:0;height:1.5pt" o:hralign="center" o:hrstd="t" o:hr="t" fillcolor="#a0a0a0" stroked="f"/>
+        </w:pict>
+      </w:r>
+    </w:p>
+    <w:p>
+      <w:pPr>
+        <w:rPr>
+          <w:b/>
+          <w:bCs/>
+        </w:rPr>
+      </w:pPr>
+      <w:r>
+        <w:rPr>
+          <w:rFonts w:ascii="Segoe UI Emoji" w:hAnsi="Segoe UI Emoji" w:cs="Segoe UI Emoji"/>
+          <w:b/>
+          <w:bCs/>
+        </w:rPr>
+        <w:t>✅</w:t>
+      </w:r>
+      <w:r>
+        <w:rPr>
+          <w:b/>
+          <w:bCs/>
+        </w:rPr>
+        <w:t xml:space="preserve"> Day 13 | Problem 13 – Large Sum</w:t>
+      </w:r>
+    </w:p>
+    <w:p>
+      <w:r>
+        <w:t>total = 0</w:t>
+      </w:r>
+    </w:p>
+    <w:p>
+      <w:r>
+        <w:t xml:space="preserve">for _ in </w:t>
+      </w:r>
+      <w:proofErr w:type="gramStart"/>
+      <w:r>
+        <w:t>range(</w:t>
+      </w:r>
+      <w:proofErr w:type="gramEnd"/>
+      <w:r>
+        <w:t>100):</w:t>
+      </w:r>
+    </w:p>
+    <w:p>
+      <w:r>
+        <w:t xml:space="preserve">    total += int(</w:t>
+      </w:r>
+      <w:proofErr w:type="gramStart"/>
+      <w:r>
+        <w:t>input(</w:t>
+      </w:r>
+      <w:proofErr w:type="gramEnd"/>
+      <w:r>
+        <w:t>))</w:t>
+      </w:r>
+    </w:p>
+    <w:p/>
+    <w:p>
+      <w:r>
+        <w:t>print(str(total</w:t>
+      </w:r>
+      <w:proofErr w:type="gramStart"/>
+      <w:r>
+        <w:t>)[</w:t>
+      </w:r>
+      <w:proofErr w:type="gramEnd"/>
+      <w:r>
+        <w:t>:10])</w:t>
+      </w:r>
+    </w:p>
+    <w:p>
+      <w:pPr>
+        <w:numPr>
+          <w:ilvl w:val="0"/>
+          <w:numId w:val="20"/>
+        </w:numPr>
+      </w:pPr>
+      <w:r>
+        <w:rPr>
+          <w:b/>
+          <w:bCs/>
+        </w:rPr>
+        <w:t>Goal:</w:t>
+      </w:r>
+      <w:r>
+        <w:t xml:space="preserve"> Find the first 10 digits of the sum of 100 50-digit numbers.</w:t>
+      </w:r>
+    </w:p>
+    <w:p>
+      <w:pPr>
+        <w:numPr>
+          <w:ilvl w:val="0"/>
+          <w:numId w:val="20"/>
+        </w:numPr>
+      </w:pPr>
+      <w:r>
+        <w:rPr>
+          <w:b/>
+          <w:bCs/>
+        </w:rPr>
+        <w:t>Code Strategy:</w:t>
+      </w:r>
+      <w:r>
+        <w:t xml:space="preserve"> Use Python’s built-in arbitrary precision integer support; sum and slice result.</w:t>
+      </w:r>
+    </w:p>
+    <w:p>
+      <w:pPr>
+        <w:numPr>
+          <w:ilvl w:val="0"/>
+          <w:numId w:val="20"/>
+        </w:numPr>
+      </w:pPr>
+      <w:r>
+        <w:rPr>
+          <w:b/>
+          <w:bCs/>
+        </w:rPr>
+        <w:t>Time Complexity:</w:t>
+      </w:r>
+      <w:r>
+        <w:t xml:space="preserve"> </w:t>
+      </w:r>
+      <w:proofErr w:type="gramStart"/>
+      <w:r>
+        <w:t>O(</w:t>
+      </w:r>
+      <w:proofErr w:type="gramEnd"/>
+      <w:r>
+        <w:t>100)</w:t>
       </w:r>
     </w:p>
     <w:sectPr>
@@ -2537,6 +4191,304 @@
     </w:lvl>
   </w:abstractNum>
   <w:abstractNum w:abstractNumId="1" w15:restartNumberingAfterBreak="0">
+    <w:nsid w:val="00A60CC4"/>
+    <w:multiLevelType w:val="multilevel"/>
+    <w:tmpl w:val="FD46FF16"/>
+    <w:lvl w:ilvl="0">
+      <w:start w:val="1"/>
+      <w:numFmt w:val="bullet"/>
+      <w:lvlText w:val=""/>
+      <w:lvlJc w:val="left"/>
+      <w:pPr>
+        <w:tabs>
+          <w:tab w:val="num" w:pos="720"/>
+        </w:tabs>
+        <w:ind w:left="720" w:hanging="360"/>
+      </w:pPr>
+      <w:rPr>
+        <w:rFonts w:ascii="Symbol" w:hAnsi="Symbol" w:hint="default"/>
+        <w:sz w:val="20"/>
+      </w:rPr>
+    </w:lvl>
+    <w:lvl w:ilvl="1" w:tentative="1">
+      <w:start w:val="1"/>
+      <w:numFmt w:val="bullet"/>
+      <w:lvlText w:val="o"/>
+      <w:lvlJc w:val="left"/>
+      <w:pPr>
+        <w:tabs>
+          <w:tab w:val="num" w:pos="1440"/>
+        </w:tabs>
+        <w:ind w:left="1440" w:hanging="360"/>
+      </w:pPr>
+      <w:rPr>
+        <w:rFonts w:ascii="Courier New" w:hAnsi="Courier New" w:hint="default"/>
+        <w:sz w:val="20"/>
+      </w:rPr>
+    </w:lvl>
+    <w:lvl w:ilvl="2" w:tentative="1">
+      <w:start w:val="1"/>
+      <w:numFmt w:val="bullet"/>
+      <w:lvlText w:val=""/>
+      <w:lvlJc w:val="left"/>
+      <w:pPr>
+        <w:tabs>
+          <w:tab w:val="num" w:pos="2160"/>
+        </w:tabs>
+        <w:ind w:left="2160" w:hanging="360"/>
+      </w:pPr>
+      <w:rPr>
+        <w:rFonts w:ascii="Wingdings" w:hAnsi="Wingdings" w:hint="default"/>
+        <w:sz w:val="20"/>
+      </w:rPr>
+    </w:lvl>
+    <w:lvl w:ilvl="3" w:tentative="1">
+      <w:start w:val="1"/>
+      <w:numFmt w:val="bullet"/>
+      <w:lvlText w:val=""/>
+      <w:lvlJc w:val="left"/>
+      <w:pPr>
+        <w:tabs>
+          <w:tab w:val="num" w:pos="2880"/>
+        </w:tabs>
+        <w:ind w:left="2880" w:hanging="360"/>
+      </w:pPr>
+      <w:rPr>
+        <w:rFonts w:ascii="Wingdings" w:hAnsi="Wingdings" w:hint="default"/>
+        <w:sz w:val="20"/>
+      </w:rPr>
+    </w:lvl>
+    <w:lvl w:ilvl="4" w:tentative="1">
+      <w:start w:val="1"/>
+      <w:numFmt w:val="bullet"/>
+      <w:lvlText w:val=""/>
+      <w:lvlJc w:val="left"/>
+      <w:pPr>
+        <w:tabs>
+          <w:tab w:val="num" w:pos="3600"/>
+        </w:tabs>
+        <w:ind w:left="3600" w:hanging="360"/>
+      </w:pPr>
+      <w:rPr>
+        <w:rFonts w:ascii="Wingdings" w:hAnsi="Wingdings" w:hint="default"/>
+        <w:sz w:val="20"/>
+      </w:rPr>
+    </w:lvl>
+    <w:lvl w:ilvl="5" w:tentative="1">
+      <w:start w:val="1"/>
+      <w:numFmt w:val="bullet"/>
+      <w:lvlText w:val=""/>
+      <w:lvlJc w:val="left"/>
+      <w:pPr>
+        <w:tabs>
+          <w:tab w:val="num" w:pos="4320"/>
+        </w:tabs>
+        <w:ind w:left="4320" w:hanging="360"/>
+      </w:pPr>
+      <w:rPr>
+        <w:rFonts w:ascii="Wingdings" w:hAnsi="Wingdings" w:hint="default"/>
+        <w:sz w:val="20"/>
+      </w:rPr>
+    </w:lvl>
+    <w:lvl w:ilvl="6" w:tentative="1">
+      <w:start w:val="1"/>
+      <w:numFmt w:val="bullet"/>
+      <w:lvlText w:val=""/>
+      <w:lvlJc w:val="left"/>
+      <w:pPr>
+        <w:tabs>
+          <w:tab w:val="num" w:pos="5040"/>
+        </w:tabs>
+        <w:ind w:left="5040" w:hanging="360"/>
+      </w:pPr>
+      <w:rPr>
+        <w:rFonts w:ascii="Wingdings" w:hAnsi="Wingdings" w:hint="default"/>
+        <w:sz w:val="20"/>
+      </w:rPr>
+    </w:lvl>
+    <w:lvl w:ilvl="7" w:tentative="1">
+      <w:start w:val="1"/>
+      <w:numFmt w:val="bullet"/>
+      <w:lvlText w:val=""/>
+      <w:lvlJc w:val="left"/>
+      <w:pPr>
+        <w:tabs>
+          <w:tab w:val="num" w:pos="5760"/>
+        </w:tabs>
+        <w:ind w:left="5760" w:hanging="360"/>
+      </w:pPr>
+      <w:rPr>
+        <w:rFonts w:ascii="Wingdings" w:hAnsi="Wingdings" w:hint="default"/>
+        <w:sz w:val="20"/>
+      </w:rPr>
+    </w:lvl>
+    <w:lvl w:ilvl="8" w:tentative="1">
+      <w:start w:val="1"/>
+      <w:numFmt w:val="bullet"/>
+      <w:lvlText w:val=""/>
+      <w:lvlJc w:val="left"/>
+      <w:pPr>
+        <w:tabs>
+          <w:tab w:val="num" w:pos="6480"/>
+        </w:tabs>
+        <w:ind w:left="6480" w:hanging="360"/>
+      </w:pPr>
+      <w:rPr>
+        <w:rFonts w:ascii="Wingdings" w:hAnsi="Wingdings" w:hint="default"/>
+        <w:sz w:val="20"/>
+      </w:rPr>
+    </w:lvl>
+  </w:abstractNum>
+  <w:abstractNum w:abstractNumId="2" w15:restartNumberingAfterBreak="0">
+    <w:nsid w:val="00AB5488"/>
+    <w:multiLevelType w:val="multilevel"/>
+    <w:tmpl w:val="7D582774"/>
+    <w:lvl w:ilvl="0">
+      <w:start w:val="1"/>
+      <w:numFmt w:val="bullet"/>
+      <w:lvlText w:val=""/>
+      <w:lvlJc w:val="left"/>
+      <w:pPr>
+        <w:tabs>
+          <w:tab w:val="num" w:pos="720"/>
+        </w:tabs>
+        <w:ind w:left="720" w:hanging="360"/>
+      </w:pPr>
+      <w:rPr>
+        <w:rFonts w:ascii="Symbol" w:hAnsi="Symbol" w:hint="default"/>
+        <w:sz w:val="20"/>
+      </w:rPr>
+    </w:lvl>
+    <w:lvl w:ilvl="1" w:tentative="1">
+      <w:start w:val="1"/>
+      <w:numFmt w:val="bullet"/>
+      <w:lvlText w:val="o"/>
+      <w:lvlJc w:val="left"/>
+      <w:pPr>
+        <w:tabs>
+          <w:tab w:val="num" w:pos="1440"/>
+        </w:tabs>
+        <w:ind w:left="1440" w:hanging="360"/>
+      </w:pPr>
+      <w:rPr>
+        <w:rFonts w:ascii="Courier New" w:hAnsi="Courier New" w:hint="default"/>
+        <w:sz w:val="20"/>
+      </w:rPr>
+    </w:lvl>
+    <w:lvl w:ilvl="2" w:tentative="1">
+      <w:start w:val="1"/>
+      <w:numFmt w:val="bullet"/>
+      <w:lvlText w:val=""/>
+      <w:lvlJc w:val="left"/>
+      <w:pPr>
+        <w:tabs>
+          <w:tab w:val="num" w:pos="2160"/>
+        </w:tabs>
+        <w:ind w:left="2160" w:hanging="360"/>
+      </w:pPr>
+      <w:rPr>
+        <w:rFonts w:ascii="Wingdings" w:hAnsi="Wingdings" w:hint="default"/>
+        <w:sz w:val="20"/>
+      </w:rPr>
+    </w:lvl>
+    <w:lvl w:ilvl="3" w:tentative="1">
+      <w:start w:val="1"/>
+      <w:numFmt w:val="bullet"/>
+      <w:lvlText w:val=""/>
+      <w:lvlJc w:val="left"/>
+      <w:pPr>
+        <w:tabs>
+          <w:tab w:val="num" w:pos="2880"/>
+        </w:tabs>
+        <w:ind w:left="2880" w:hanging="360"/>
+      </w:pPr>
+      <w:rPr>
+        <w:rFonts w:ascii="Wingdings" w:hAnsi="Wingdings" w:hint="default"/>
+        <w:sz w:val="20"/>
+      </w:rPr>
+    </w:lvl>
+    <w:lvl w:ilvl="4" w:tentative="1">
+      <w:start w:val="1"/>
+      <w:numFmt w:val="bullet"/>
+      <w:lvlText w:val=""/>
+      <w:lvlJc w:val="left"/>
+      <w:pPr>
+        <w:tabs>
+          <w:tab w:val="num" w:pos="3600"/>
+        </w:tabs>
+        <w:ind w:left="3600" w:hanging="360"/>
+      </w:pPr>
+      <w:rPr>
+        <w:rFonts w:ascii="Wingdings" w:hAnsi="Wingdings" w:hint="default"/>
+        <w:sz w:val="20"/>
+      </w:rPr>
+    </w:lvl>
+    <w:lvl w:ilvl="5" w:tentative="1">
+      <w:start w:val="1"/>
+      <w:numFmt w:val="bullet"/>
+      <w:lvlText w:val=""/>
+      <w:lvlJc w:val="left"/>
+      <w:pPr>
+        <w:tabs>
+          <w:tab w:val="num" w:pos="4320"/>
+        </w:tabs>
+        <w:ind w:left="4320" w:hanging="360"/>
+      </w:pPr>
+      <w:rPr>
+        <w:rFonts w:ascii="Wingdings" w:hAnsi="Wingdings" w:hint="default"/>
+        <w:sz w:val="20"/>
+      </w:rPr>
+    </w:lvl>
+    <w:lvl w:ilvl="6" w:tentative="1">
+      <w:start w:val="1"/>
+      <w:numFmt w:val="bullet"/>
+      <w:lvlText w:val=""/>
+      <w:lvlJc w:val="left"/>
+      <w:pPr>
+        <w:tabs>
+          <w:tab w:val="num" w:pos="5040"/>
+        </w:tabs>
+        <w:ind w:left="5040" w:hanging="360"/>
+      </w:pPr>
+      <w:rPr>
+        <w:rFonts w:ascii="Wingdings" w:hAnsi="Wingdings" w:hint="default"/>
+        <w:sz w:val="20"/>
+      </w:rPr>
+    </w:lvl>
+    <w:lvl w:ilvl="7" w:tentative="1">
+      <w:start w:val="1"/>
+      <w:numFmt w:val="bullet"/>
+      <w:lvlText w:val=""/>
+      <w:lvlJc w:val="left"/>
+      <w:pPr>
+        <w:tabs>
+          <w:tab w:val="num" w:pos="5760"/>
+        </w:tabs>
+        <w:ind w:left="5760" w:hanging="360"/>
+      </w:pPr>
+      <w:rPr>
+        <w:rFonts w:ascii="Wingdings" w:hAnsi="Wingdings" w:hint="default"/>
+        <w:sz w:val="20"/>
+      </w:rPr>
+    </w:lvl>
+    <w:lvl w:ilvl="8" w:tentative="1">
+      <w:start w:val="1"/>
+      <w:numFmt w:val="bullet"/>
+      <w:lvlText w:val=""/>
+      <w:lvlJc w:val="left"/>
+      <w:pPr>
+        <w:tabs>
+          <w:tab w:val="num" w:pos="6480"/>
+        </w:tabs>
+        <w:ind w:left="6480" w:hanging="360"/>
+      </w:pPr>
+      <w:rPr>
+        <w:rFonts w:ascii="Wingdings" w:hAnsi="Wingdings" w:hint="default"/>
+        <w:sz w:val="20"/>
+      </w:rPr>
+    </w:lvl>
+  </w:abstractNum>
+  <w:abstractNum w:abstractNumId="3" w15:restartNumberingAfterBreak="0">
     <w:nsid w:val="08D80695"/>
     <w:multiLevelType w:val="multilevel"/>
     <w:tmpl w:val="7FCE6DB8"/>
@@ -2685,7 +4637,7 @@
       </w:rPr>
     </w:lvl>
   </w:abstractNum>
-  <w:abstractNum w:abstractNumId="2" w15:restartNumberingAfterBreak="0">
+  <w:abstractNum w:abstractNumId="4" w15:restartNumberingAfterBreak="0">
     <w:nsid w:val="0D9F4985"/>
     <w:multiLevelType w:val="hybridMultilevel"/>
     <w:tmpl w:val="932C7522"/>
@@ -2798,7 +4750,7 @@
       </w:rPr>
     </w:lvl>
   </w:abstractNum>
-  <w:abstractNum w:abstractNumId="3" w15:restartNumberingAfterBreak="0">
+  <w:abstractNum w:abstractNumId="5" w15:restartNumberingAfterBreak="0">
     <w:nsid w:val="205B7205"/>
     <w:multiLevelType w:val="hybridMultilevel"/>
     <w:tmpl w:val="DF426CEC"/>
@@ -2911,7 +4863,7 @@
       </w:rPr>
     </w:lvl>
   </w:abstractNum>
-  <w:abstractNum w:abstractNumId="4" w15:restartNumberingAfterBreak="0">
+  <w:abstractNum w:abstractNumId="6" w15:restartNumberingAfterBreak="0">
     <w:nsid w:val="3E8B2E7C"/>
     <w:multiLevelType w:val="multilevel"/>
     <w:tmpl w:val="90988D0C"/>
@@ -3060,7 +5012,7 @@
       </w:rPr>
     </w:lvl>
   </w:abstractNum>
-  <w:abstractNum w:abstractNumId="5" w15:restartNumberingAfterBreak="0">
+  <w:abstractNum w:abstractNumId="7" w15:restartNumberingAfterBreak="0">
     <w:nsid w:val="44577DC6"/>
     <w:multiLevelType w:val="hybridMultilevel"/>
     <w:tmpl w:val="D1F8AE4A"/>
@@ -3173,7 +5125,7 @@
       </w:rPr>
     </w:lvl>
   </w:abstractNum>
-  <w:abstractNum w:abstractNumId="6" w15:restartNumberingAfterBreak="0">
+  <w:abstractNum w:abstractNumId="8" w15:restartNumberingAfterBreak="0">
     <w:nsid w:val="47E43CD3"/>
     <w:multiLevelType w:val="hybridMultilevel"/>
     <w:tmpl w:val="7AB62756"/>
@@ -3286,7 +5238,7 @@
       </w:rPr>
     </w:lvl>
   </w:abstractNum>
-  <w:abstractNum w:abstractNumId="7" w15:restartNumberingAfterBreak="0">
+  <w:abstractNum w:abstractNumId="9" w15:restartNumberingAfterBreak="0">
     <w:nsid w:val="4C9E2095"/>
     <w:multiLevelType w:val="multilevel"/>
     <w:tmpl w:val="6032D07A"/>
@@ -3435,7 +5387,7 @@
       </w:rPr>
     </w:lvl>
   </w:abstractNum>
-  <w:abstractNum w:abstractNumId="8" w15:restartNumberingAfterBreak="0">
+  <w:abstractNum w:abstractNumId="10" w15:restartNumberingAfterBreak="0">
     <w:nsid w:val="53DA1A7F"/>
     <w:multiLevelType w:val="multilevel"/>
     <w:tmpl w:val="90988D0C"/>
@@ -3584,7 +5536,7 @@
       </w:rPr>
     </w:lvl>
   </w:abstractNum>
-  <w:abstractNum w:abstractNumId="9" w15:restartNumberingAfterBreak="0">
+  <w:abstractNum w:abstractNumId="11" w15:restartNumberingAfterBreak="0">
     <w:nsid w:val="542D7D5F"/>
     <w:multiLevelType w:val="hybridMultilevel"/>
     <w:tmpl w:val="E60865F4"/>
@@ -3697,7 +5649,305 @@
       </w:rPr>
     </w:lvl>
   </w:abstractNum>
-  <w:abstractNum w:abstractNumId="10" w15:restartNumberingAfterBreak="0">
+  <w:abstractNum w:abstractNumId="12" w15:restartNumberingAfterBreak="0">
+    <w:nsid w:val="58AD2110"/>
+    <w:multiLevelType w:val="multilevel"/>
+    <w:tmpl w:val="5A6433AE"/>
+    <w:lvl w:ilvl="0">
+      <w:start w:val="1"/>
+      <w:numFmt w:val="bullet"/>
+      <w:lvlText w:val=""/>
+      <w:lvlJc w:val="left"/>
+      <w:pPr>
+        <w:tabs>
+          <w:tab w:val="num" w:pos="720"/>
+        </w:tabs>
+        <w:ind w:left="720" w:hanging="360"/>
+      </w:pPr>
+      <w:rPr>
+        <w:rFonts w:ascii="Symbol" w:hAnsi="Symbol" w:hint="default"/>
+        <w:sz w:val="20"/>
+      </w:rPr>
+    </w:lvl>
+    <w:lvl w:ilvl="1" w:tentative="1">
+      <w:start w:val="1"/>
+      <w:numFmt w:val="bullet"/>
+      <w:lvlText w:val="o"/>
+      <w:lvlJc w:val="left"/>
+      <w:pPr>
+        <w:tabs>
+          <w:tab w:val="num" w:pos="1440"/>
+        </w:tabs>
+        <w:ind w:left="1440" w:hanging="360"/>
+      </w:pPr>
+      <w:rPr>
+        <w:rFonts w:ascii="Courier New" w:hAnsi="Courier New" w:hint="default"/>
+        <w:sz w:val="20"/>
+      </w:rPr>
+    </w:lvl>
+    <w:lvl w:ilvl="2" w:tentative="1">
+      <w:start w:val="1"/>
+      <w:numFmt w:val="bullet"/>
+      <w:lvlText w:val=""/>
+      <w:lvlJc w:val="left"/>
+      <w:pPr>
+        <w:tabs>
+          <w:tab w:val="num" w:pos="2160"/>
+        </w:tabs>
+        <w:ind w:left="2160" w:hanging="360"/>
+      </w:pPr>
+      <w:rPr>
+        <w:rFonts w:ascii="Wingdings" w:hAnsi="Wingdings" w:hint="default"/>
+        <w:sz w:val="20"/>
+      </w:rPr>
+    </w:lvl>
+    <w:lvl w:ilvl="3" w:tentative="1">
+      <w:start w:val="1"/>
+      <w:numFmt w:val="bullet"/>
+      <w:lvlText w:val=""/>
+      <w:lvlJc w:val="left"/>
+      <w:pPr>
+        <w:tabs>
+          <w:tab w:val="num" w:pos="2880"/>
+        </w:tabs>
+        <w:ind w:left="2880" w:hanging="360"/>
+      </w:pPr>
+      <w:rPr>
+        <w:rFonts w:ascii="Wingdings" w:hAnsi="Wingdings" w:hint="default"/>
+        <w:sz w:val="20"/>
+      </w:rPr>
+    </w:lvl>
+    <w:lvl w:ilvl="4" w:tentative="1">
+      <w:start w:val="1"/>
+      <w:numFmt w:val="bullet"/>
+      <w:lvlText w:val=""/>
+      <w:lvlJc w:val="left"/>
+      <w:pPr>
+        <w:tabs>
+          <w:tab w:val="num" w:pos="3600"/>
+        </w:tabs>
+        <w:ind w:left="3600" w:hanging="360"/>
+      </w:pPr>
+      <w:rPr>
+        <w:rFonts w:ascii="Wingdings" w:hAnsi="Wingdings" w:hint="default"/>
+        <w:sz w:val="20"/>
+      </w:rPr>
+    </w:lvl>
+    <w:lvl w:ilvl="5" w:tentative="1">
+      <w:start w:val="1"/>
+      <w:numFmt w:val="bullet"/>
+      <w:lvlText w:val=""/>
+      <w:lvlJc w:val="left"/>
+      <w:pPr>
+        <w:tabs>
+          <w:tab w:val="num" w:pos="4320"/>
+        </w:tabs>
+        <w:ind w:left="4320" w:hanging="360"/>
+      </w:pPr>
+      <w:rPr>
+        <w:rFonts w:ascii="Wingdings" w:hAnsi="Wingdings" w:hint="default"/>
+        <w:sz w:val="20"/>
+      </w:rPr>
+    </w:lvl>
+    <w:lvl w:ilvl="6" w:tentative="1">
+      <w:start w:val="1"/>
+      <w:numFmt w:val="bullet"/>
+      <w:lvlText w:val=""/>
+      <w:lvlJc w:val="left"/>
+      <w:pPr>
+        <w:tabs>
+          <w:tab w:val="num" w:pos="5040"/>
+        </w:tabs>
+        <w:ind w:left="5040" w:hanging="360"/>
+      </w:pPr>
+      <w:rPr>
+        <w:rFonts w:ascii="Wingdings" w:hAnsi="Wingdings" w:hint="default"/>
+        <w:sz w:val="20"/>
+      </w:rPr>
+    </w:lvl>
+    <w:lvl w:ilvl="7" w:tentative="1">
+      <w:start w:val="1"/>
+      <w:numFmt w:val="bullet"/>
+      <w:lvlText w:val=""/>
+      <w:lvlJc w:val="left"/>
+      <w:pPr>
+        <w:tabs>
+          <w:tab w:val="num" w:pos="5760"/>
+        </w:tabs>
+        <w:ind w:left="5760" w:hanging="360"/>
+      </w:pPr>
+      <w:rPr>
+        <w:rFonts w:ascii="Wingdings" w:hAnsi="Wingdings" w:hint="default"/>
+        <w:sz w:val="20"/>
+      </w:rPr>
+    </w:lvl>
+    <w:lvl w:ilvl="8" w:tentative="1">
+      <w:start w:val="1"/>
+      <w:numFmt w:val="bullet"/>
+      <w:lvlText w:val=""/>
+      <w:lvlJc w:val="left"/>
+      <w:pPr>
+        <w:tabs>
+          <w:tab w:val="num" w:pos="6480"/>
+        </w:tabs>
+        <w:ind w:left="6480" w:hanging="360"/>
+      </w:pPr>
+      <w:rPr>
+        <w:rFonts w:ascii="Wingdings" w:hAnsi="Wingdings" w:hint="default"/>
+        <w:sz w:val="20"/>
+      </w:rPr>
+    </w:lvl>
+  </w:abstractNum>
+  <w:abstractNum w:abstractNumId="13" w15:restartNumberingAfterBreak="0">
+    <w:nsid w:val="69506944"/>
+    <w:multiLevelType w:val="multilevel"/>
+    <w:tmpl w:val="4EEE94A2"/>
+    <w:lvl w:ilvl="0">
+      <w:start w:val="1"/>
+      <w:numFmt w:val="bullet"/>
+      <w:lvlText w:val=""/>
+      <w:lvlJc w:val="left"/>
+      <w:pPr>
+        <w:tabs>
+          <w:tab w:val="num" w:pos="720"/>
+        </w:tabs>
+        <w:ind w:left="720" w:hanging="360"/>
+      </w:pPr>
+      <w:rPr>
+        <w:rFonts w:ascii="Symbol" w:hAnsi="Symbol" w:hint="default"/>
+        <w:sz w:val="20"/>
+      </w:rPr>
+    </w:lvl>
+    <w:lvl w:ilvl="1" w:tentative="1">
+      <w:start w:val="1"/>
+      <w:numFmt w:val="bullet"/>
+      <w:lvlText w:val="o"/>
+      <w:lvlJc w:val="left"/>
+      <w:pPr>
+        <w:tabs>
+          <w:tab w:val="num" w:pos="1440"/>
+        </w:tabs>
+        <w:ind w:left="1440" w:hanging="360"/>
+      </w:pPr>
+      <w:rPr>
+        <w:rFonts w:ascii="Courier New" w:hAnsi="Courier New" w:hint="default"/>
+        <w:sz w:val="20"/>
+      </w:rPr>
+    </w:lvl>
+    <w:lvl w:ilvl="2" w:tentative="1">
+      <w:start w:val="1"/>
+      <w:numFmt w:val="bullet"/>
+      <w:lvlText w:val=""/>
+      <w:lvlJc w:val="left"/>
+      <w:pPr>
+        <w:tabs>
+          <w:tab w:val="num" w:pos="2160"/>
+        </w:tabs>
+        <w:ind w:left="2160" w:hanging="360"/>
+      </w:pPr>
+      <w:rPr>
+        <w:rFonts w:ascii="Wingdings" w:hAnsi="Wingdings" w:hint="default"/>
+        <w:sz w:val="20"/>
+      </w:rPr>
+    </w:lvl>
+    <w:lvl w:ilvl="3" w:tentative="1">
+      <w:start w:val="1"/>
+      <w:numFmt w:val="bullet"/>
+      <w:lvlText w:val=""/>
+      <w:lvlJc w:val="left"/>
+      <w:pPr>
+        <w:tabs>
+          <w:tab w:val="num" w:pos="2880"/>
+        </w:tabs>
+        <w:ind w:left="2880" w:hanging="360"/>
+      </w:pPr>
+      <w:rPr>
+        <w:rFonts w:ascii="Wingdings" w:hAnsi="Wingdings" w:hint="default"/>
+        <w:sz w:val="20"/>
+      </w:rPr>
+    </w:lvl>
+    <w:lvl w:ilvl="4" w:tentative="1">
+      <w:start w:val="1"/>
+      <w:numFmt w:val="bullet"/>
+      <w:lvlText w:val=""/>
+      <w:lvlJc w:val="left"/>
+      <w:pPr>
+        <w:tabs>
+          <w:tab w:val="num" w:pos="3600"/>
+        </w:tabs>
+        <w:ind w:left="3600" w:hanging="360"/>
+      </w:pPr>
+      <w:rPr>
+        <w:rFonts w:ascii="Wingdings" w:hAnsi="Wingdings" w:hint="default"/>
+        <w:sz w:val="20"/>
+      </w:rPr>
+    </w:lvl>
+    <w:lvl w:ilvl="5" w:tentative="1">
+      <w:start w:val="1"/>
+      <w:numFmt w:val="bullet"/>
+      <w:lvlText w:val=""/>
+      <w:lvlJc w:val="left"/>
+      <w:pPr>
+        <w:tabs>
+          <w:tab w:val="num" w:pos="4320"/>
+        </w:tabs>
+        <w:ind w:left="4320" w:hanging="360"/>
+      </w:pPr>
+      <w:rPr>
+        <w:rFonts w:ascii="Wingdings" w:hAnsi="Wingdings" w:hint="default"/>
+        <w:sz w:val="20"/>
+      </w:rPr>
+    </w:lvl>
+    <w:lvl w:ilvl="6" w:tentative="1">
+      <w:start w:val="1"/>
+      <w:numFmt w:val="bullet"/>
+      <w:lvlText w:val=""/>
+      <w:lvlJc w:val="left"/>
+      <w:pPr>
+        <w:tabs>
+          <w:tab w:val="num" w:pos="5040"/>
+        </w:tabs>
+        <w:ind w:left="5040" w:hanging="360"/>
+      </w:pPr>
+      <w:rPr>
+        <w:rFonts w:ascii="Wingdings" w:hAnsi="Wingdings" w:hint="default"/>
+        <w:sz w:val="20"/>
+      </w:rPr>
+    </w:lvl>
+    <w:lvl w:ilvl="7" w:tentative="1">
+      <w:start w:val="1"/>
+      <w:numFmt w:val="bullet"/>
+      <w:lvlText w:val=""/>
+      <w:lvlJc w:val="left"/>
+      <w:pPr>
+        <w:tabs>
+          <w:tab w:val="num" w:pos="5760"/>
+        </w:tabs>
+        <w:ind w:left="5760" w:hanging="360"/>
+      </w:pPr>
+      <w:rPr>
+        <w:rFonts w:ascii="Wingdings" w:hAnsi="Wingdings" w:hint="default"/>
+        <w:sz w:val="20"/>
+      </w:rPr>
+    </w:lvl>
+    <w:lvl w:ilvl="8" w:tentative="1">
+      <w:start w:val="1"/>
+      <w:numFmt w:val="bullet"/>
+      <w:lvlText w:val=""/>
+      <w:lvlJc w:val="left"/>
+      <w:pPr>
+        <w:tabs>
+          <w:tab w:val="num" w:pos="6480"/>
+        </w:tabs>
+        <w:ind w:left="6480" w:hanging="360"/>
+      </w:pPr>
+      <w:rPr>
+        <w:rFonts w:ascii="Wingdings" w:hAnsi="Wingdings" w:hint="default"/>
+        <w:sz w:val="20"/>
+      </w:rPr>
+    </w:lvl>
+  </w:abstractNum>
+  <w:abstractNum w:abstractNumId="14" w15:restartNumberingAfterBreak="0">
     <w:nsid w:val="6BC53A42"/>
     <w:multiLevelType w:val="hybridMultilevel"/>
     <w:tmpl w:val="5AEA4166"/>
@@ -3810,7 +6060,7 @@
       </w:rPr>
     </w:lvl>
   </w:abstractNum>
-  <w:abstractNum w:abstractNumId="11" w15:restartNumberingAfterBreak="0">
+  <w:abstractNum w:abstractNumId="15" w15:restartNumberingAfterBreak="0">
     <w:nsid w:val="6C793589"/>
     <w:multiLevelType w:val="hybridMultilevel"/>
     <w:tmpl w:val="2FC63614"/>
@@ -3923,7 +6173,7 @@
       </w:rPr>
     </w:lvl>
   </w:abstractNum>
-  <w:abstractNum w:abstractNumId="12" w15:restartNumberingAfterBreak="0">
+  <w:abstractNum w:abstractNumId="16" w15:restartNumberingAfterBreak="0">
     <w:nsid w:val="6FC515D4"/>
     <w:multiLevelType w:val="hybridMultilevel"/>
     <w:tmpl w:val="2D101BB6"/>
@@ -4036,7 +6286,7 @@
       </w:rPr>
     </w:lvl>
   </w:abstractNum>
-  <w:abstractNum w:abstractNumId="13" w15:restartNumberingAfterBreak="0">
+  <w:abstractNum w:abstractNumId="17" w15:restartNumberingAfterBreak="0">
     <w:nsid w:val="736C485C"/>
     <w:multiLevelType w:val="hybridMultilevel"/>
     <w:tmpl w:val="71F8D9FC"/>
@@ -4149,7 +6399,7 @@
       </w:rPr>
     </w:lvl>
   </w:abstractNum>
-  <w:abstractNum w:abstractNumId="14" w15:restartNumberingAfterBreak="0">
+  <w:abstractNum w:abstractNumId="18" w15:restartNumberingAfterBreak="0">
     <w:nsid w:val="78F35D41"/>
     <w:multiLevelType w:val="multilevel"/>
     <w:tmpl w:val="7FCE6DB8"/>
@@ -4298,7 +6548,7 @@
       </w:rPr>
     </w:lvl>
   </w:abstractNum>
-  <w:abstractNum w:abstractNumId="15" w15:restartNumberingAfterBreak="0">
+  <w:abstractNum w:abstractNumId="19" w15:restartNumberingAfterBreak="0">
     <w:nsid w:val="7D77040B"/>
     <w:multiLevelType w:val="multilevel"/>
     <w:tmpl w:val="7FCE6DB8"/>
@@ -4448,52 +6698,64 @@
     </w:lvl>
   </w:abstractNum>
   <w:num w:numId="1" w16cid:durableId="793985574">
+    <w:abstractNumId w:val="9"/>
+  </w:num>
+  <w:num w:numId="2" w16cid:durableId="681862806">
     <w:abstractNumId w:val="7"/>
   </w:num>
-  <w:num w:numId="2" w16cid:durableId="681862806">
+  <w:num w:numId="3" w16cid:durableId="857505170">
+    <w:abstractNumId w:val="4"/>
+  </w:num>
+  <w:num w:numId="4" w16cid:durableId="1305742305">
+    <w:abstractNumId w:val="16"/>
+  </w:num>
+  <w:num w:numId="5" w16cid:durableId="1053195664">
+    <w:abstractNumId w:val="8"/>
+  </w:num>
+  <w:num w:numId="6" w16cid:durableId="32774163">
+    <w:abstractNumId w:val="11"/>
+  </w:num>
+  <w:num w:numId="7" w16cid:durableId="1705595523">
     <w:abstractNumId w:val="5"/>
   </w:num>
-  <w:num w:numId="3" w16cid:durableId="857505170">
-    <w:abstractNumId w:val="2"/>
+  <w:num w:numId="8" w16cid:durableId="1053967356">
+    <w:abstractNumId w:val="15"/>
   </w:num>
-  <w:num w:numId="4" w16cid:durableId="1305742305">
-    <w:abstractNumId w:val="12"/>
+  <w:num w:numId="9" w16cid:durableId="987511383">
+    <w:abstractNumId w:val="14"/>
   </w:num>
-  <w:num w:numId="5" w16cid:durableId="1053195664">
-    <w:abstractNumId w:val="6"/>
+  <w:num w:numId="10" w16cid:durableId="805126717">
+    <w:abstractNumId w:val="10"/>
   </w:num>
-  <w:num w:numId="6" w16cid:durableId="32774163">
-    <w:abstractNumId w:val="9"/>
+  <w:num w:numId="11" w16cid:durableId="42562280">
+    <w:abstractNumId w:val="19"/>
   </w:num>
-  <w:num w:numId="7" w16cid:durableId="1705595523">
+  <w:num w:numId="12" w16cid:durableId="1370227661">
+    <w:abstractNumId w:val="18"/>
+  </w:num>
+  <w:num w:numId="13" w16cid:durableId="1137917001">
     <w:abstractNumId w:val="3"/>
   </w:num>
-  <w:num w:numId="8" w16cid:durableId="1053967356">
-    <w:abstractNumId w:val="11"/>
-  </w:num>
-  <w:num w:numId="9" w16cid:durableId="987511383">
-    <w:abstractNumId w:val="10"/>
-  </w:num>
-  <w:num w:numId="10" w16cid:durableId="805126717">
-    <w:abstractNumId w:val="8"/>
-  </w:num>
-  <w:num w:numId="11" w16cid:durableId="42562280">
-    <w:abstractNumId w:val="15"/>
-  </w:num>
-  <w:num w:numId="12" w16cid:durableId="1370227661">
-    <w:abstractNumId w:val="14"/>
-  </w:num>
-  <w:num w:numId="13" w16cid:durableId="1137917001">
-    <w:abstractNumId w:val="1"/>
-  </w:num>
   <w:num w:numId="14" w16cid:durableId="640186557">
-    <w:abstractNumId w:val="4"/>
+    <w:abstractNumId w:val="6"/>
   </w:num>
   <w:num w:numId="15" w16cid:durableId="131868337">
     <w:abstractNumId w:val="0"/>
   </w:num>
   <w:num w:numId="16" w16cid:durableId="1395544382">
+    <w:abstractNumId w:val="17"/>
+  </w:num>
+  <w:num w:numId="17" w16cid:durableId="1079792440">
     <w:abstractNumId w:val="13"/>
+  </w:num>
+  <w:num w:numId="18" w16cid:durableId="127554792">
+    <w:abstractNumId w:val="12"/>
+  </w:num>
+  <w:num w:numId="19" w16cid:durableId="48303861">
+    <w:abstractNumId w:val="2"/>
+  </w:num>
+  <w:num w:numId="20" w16cid:durableId="1582832288">
+    <w:abstractNumId w:val="1"/>
   </w:num>
 </w:numbering>
 </file>

</xml_diff>